<commit_message>
regenerated pdf and docx
</commit_message>
<xml_diff>
--- a/optimizationmethods.docx
+++ b/optimizationmethods.docx
@@ -2,6 +2,32 @@
 <file path=word/document.xml><?xml version="1.0" encoding="utf-8"?>
 <w:document xmlns:w="http://schemas.openxmlformats.org/wordprocessingml/2006/main" xmlns:m="http://schemas.openxmlformats.org/officeDocument/2006/math" xmlns:r="http://schemas.openxmlformats.org/officeDocument/2006/relationships" xmlns:o="urn:schemas-microsoft-com:office:office" xmlns:v="urn:schemas-microsoft-com:vml" xmlns:w10="urn:schemas-microsoft-com:office:word" xmlns:a="http://schemas.openxmlformats.org/drawingml/2006/main" xmlns:pic="http://schemas.openxmlformats.org/drawingml/2006/picture" xmlns:wp="http://schemas.openxmlformats.org/drawingml/2006/wordprocessingDrawing">
   <w:body>
+    <w:sdt>
+      <w:sdtPr>
+        <w:docPartObj>
+          <w:docPartGallery w:val="Table of Contents"/>
+          <w:docPartUnique/>
+        </w:docPartObj>
+      </w:sdtPr>
+      <w:sdtContent>
+        <w:p>
+          <w:pPr>
+            <w:pStyle w:val="TOCHeading"/>
+          </w:pPr>
+          <w:r>
+            <w:t xml:space="preserve">Table of Contents</w:t>
+          </w:r>
+        </w:p>
+        <w:p>
+          <w:r>
+            <w:fldChar w:fldCharType="begin" w:dirty="true"/>
+            <w:instrText xml:space="preserve">TOC \o "1-3" \h \z \u</w:instrText>
+            <w:fldChar w:fldCharType="separate"/>
+            <w:fldChar w:fldCharType="end"/>
+          </w:r>
+        </w:p>
+      </w:sdtContent>
+    </w:sdt>
     <w:bookmarkStart w:id="20" w:name="introduction"/>
     <w:p>
       <w:pPr>

</xml_diff>